<commit_message>
Front y back - conexión con Login, Registro y redireccionamiento a la userpage una vez verificado el mail.
</commit_message>
<xml_diff>
--- a/CVs/CV Jose.docx
+++ b/CVs/CV Jose.docx
@@ -216,16 +216,8 @@
                               <w:rPr>
                                 <w:rFonts w:ascii="Montserrat" w:hAnsi="Montserrat"/>
                               </w:rPr>
-                              <w:t xml:space="preserve">(2023 </w:t>
+                              <w:t>(2023 - 2025)</w:t>
                             </w:r>
-                            <w:bookmarkStart w:id="0" w:name="_GoBack"/>
-                            <w:r>
-                              <w:rPr>
-                                <w:rFonts w:ascii="Montserrat" w:hAnsi="Montserrat"/>
-                              </w:rPr>
-                              <w:t>- 2025)</w:t>
-                            </w:r>
-                            <w:bookmarkEnd w:id="0"/>
                           </w:p>
                         </w:txbxContent>
                       </wps:txbx>
@@ -1010,7 +1002,7 @@
               </wp:anchor>
             </w:drawing>
           </mc:Choice>
-          <mc:Fallback xmlns:w16sdtfl="http://schemas.microsoft.com/office/word/2024/wordml/sdtformatlock" xmlns:w16sdtdh="http://schemas.microsoft.com/office/word/2020/wordml/sdtdatahash" xmlns:w16du="http://schemas.microsoft.com/office/word/2023/wordml/word16du" xmlns:w16="http://schemas.microsoft.com/office/word/2018/wordml" xmlns:w16cex="http://schemas.microsoft.com/office/word/2018/wordml/cex" xmlns:oel="http://schemas.microsoft.com/office/2019/extlst">
+          <mc:Fallback xmlns:oel="http://schemas.microsoft.com/office/2019/extlst" xmlns:w16cex="http://schemas.microsoft.com/office/word/2018/wordml/cex" xmlns:w16="http://schemas.microsoft.com/office/word/2018/wordml" xmlns:w16du="http://schemas.microsoft.com/office/word/2023/wordml/word16du" xmlns:w16sdtdh="http://schemas.microsoft.com/office/word/2020/wordml/sdtdatahash" xmlns:w16sdtfl="http://schemas.microsoft.com/office/word/2024/wordml/sdtformatlock">
             <w:pict>
               <v:oval w14:anchorId="6ACC0757" id="Elipse 21" o:spid="_x0000_s1026" style="position:absolute;margin-left:-60.3pt;margin-top:-59pt;width:195.6pt;height:195.6pt;z-index:251692032;visibility:visible;mso-wrap-style:square;mso-height-percent:0;mso-wrap-distance-left:9pt;mso-wrap-distance-top:0;mso-wrap-distance-right:9pt;mso-wrap-distance-bottom:0;mso-position-horizontal:absolute;mso-position-horizontal-relative:text;mso-position-vertical:absolute;mso-position-vertical-relative:text;mso-height-percent:0;mso-height-relative:margin;v-text-anchor:middle" o:gfxdata="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" strokecolor="#19130f" strokeweight="2.25pt">
                 <v:fill r:id="rId5" o:title="" recolor="t" rotate="t" type="frame"/>
@@ -1452,7 +1444,7 @@
                                     </pic:cNvPicPr>
                                   </pic:nvPicPr>
                                   <pic:blipFill>
-                                    <a:blip r:embed="rId6">
+                                    <a:blip r:embed="rId7">
                                       <a:extLst>
                                         <a:ext uri="{28A0092B-C50C-407E-A947-70E740481C1C}">
                                           <a14:useLocalDpi xmlns:a14="http://schemas.microsoft.com/office/drawing/2010/main" val="0"/>
@@ -1713,13 +1705,13 @@
                     <pic:cNvPicPr/>
                   </pic:nvPicPr>
                   <pic:blipFill>
-                    <a:blip r:embed="rId7" cstate="print">
+                    <a:blip r:embed="rId8" cstate="print">
                       <a:extLst>
                         <a:ext uri="{28A0092B-C50C-407E-A947-70E740481C1C}">
                           <a14:useLocalDpi xmlns:a14="http://schemas.microsoft.com/office/drawing/2010/main" val="0"/>
                         </a:ext>
                         <a:ext uri="{96DAC541-7B7A-43D3-8B79-37D633B846F1}">
-                          <asvg:svgBlip xmlns:asvg="http://schemas.microsoft.com/office/drawing/2016/SVG/main" r:embed="rId8"/>
+                          <asvg:svgBlip xmlns:asvg="http://schemas.microsoft.com/office/drawing/2016/SVG/main" r:embed="rId9"/>
                         </a:ext>
                       </a:extLst>
                     </a:blip>
@@ -1779,13 +1771,13 @@
                     <pic:cNvPicPr/>
                   </pic:nvPicPr>
                   <pic:blipFill>
-                    <a:blip r:embed="rId9" cstate="print">
+                    <a:blip r:embed="rId10" cstate="print">
                       <a:extLst>
                         <a:ext uri="{28A0092B-C50C-407E-A947-70E740481C1C}">
                           <a14:useLocalDpi xmlns:a14="http://schemas.microsoft.com/office/drawing/2010/main" val="0"/>
                         </a:ext>
                         <a:ext uri="{96DAC541-7B7A-43D3-8B79-37D633B846F1}">
-                          <asvg:svgBlip xmlns:asvg="http://schemas.microsoft.com/office/drawing/2016/SVG/main" r:embed="rId10"/>
+                          <asvg:svgBlip xmlns:asvg="http://schemas.microsoft.com/office/drawing/2016/SVG/main" r:embed="rId11"/>
                         </a:ext>
                       </a:extLst>
                     </a:blip>
@@ -1845,13 +1837,13 @@
                     <pic:cNvPicPr/>
                   </pic:nvPicPr>
                   <pic:blipFill>
-                    <a:blip r:embed="rId11" cstate="print">
+                    <a:blip r:embed="rId12" cstate="print">
                       <a:extLst>
                         <a:ext uri="{28A0092B-C50C-407E-A947-70E740481C1C}">
                           <a14:useLocalDpi xmlns:a14="http://schemas.microsoft.com/office/drawing/2010/main" val="0"/>
                         </a:ext>
                         <a:ext uri="{96DAC541-7B7A-43D3-8B79-37D633B846F1}">
-                          <asvg:svgBlip xmlns:asvg="http://schemas.microsoft.com/office/drawing/2016/SVG/main" r:embed="rId12"/>
+                          <asvg:svgBlip xmlns:asvg="http://schemas.microsoft.com/office/drawing/2016/SVG/main" r:embed="rId13"/>
                         </a:ext>
                       </a:extLst>
                     </a:blip>
@@ -2037,6 +2029,7 @@
                                 <w:rFonts w:ascii="Montserrat" w:hAnsi="Montserrat"/>
                                 <w:color w:val="FFFFFF" w:themeColor="background1"/>
                                 <w:sz w:val="40"/>
+                                <w:lang w:val="es-ES"/>
                               </w:rPr>
                             </w:pPr>
                             <w:r>
@@ -2044,26 +2037,9 @@
                                 <w:rFonts w:ascii="Montserrat" w:hAnsi="Montserrat"/>
                                 <w:color w:val="FFFFFF" w:themeColor="background1"/>
                                 <w:sz w:val="40"/>
-                              </w:rPr>
-                              <w:t>Agustín Santiago</w:t>
-                            </w:r>
-                          </w:p>
-                          <w:p>
-                            <w:pPr>
-                              <w:jc w:val="center"/>
-                              <w:rPr>
-                                <w:rFonts w:ascii="Montserrat" w:hAnsi="Montserrat"/>
-                                <w:color w:val="FFFFFF" w:themeColor="background1"/>
-                                <w:sz w:val="40"/>
-                              </w:rPr>
-                            </w:pPr>
-                            <w:r>
-                              <w:rPr>
-                                <w:rFonts w:ascii="Montserrat" w:hAnsi="Montserrat"/>
-                                <w:color w:val="FFFFFF" w:themeColor="background1"/>
-                                <w:sz w:val="40"/>
-                              </w:rPr>
-                              <w:t>Bazzano</w:t>
+                                <w:lang w:val="es-ES"/>
+                              </w:rPr>
+                              <w:t>Josemir Diaz Pucheta Ariel</w:t>
                             </w:r>
                           </w:p>
                         </w:txbxContent>
@@ -2085,7 +2061,11 @@
           </mc:Choice>
           <mc:Fallback>
             <w:pict>
-              <v:shape w14:anchorId="4026081D" id="_x0000_s1038" type="#_x0000_t202" style="position:absolute;margin-left:227.6pt;margin-top:-37.3pt;width:209.1pt;height:110.6pt;z-index:251664384;visibility:visible;mso-wrap-style:square;mso-width-percent:0;mso-height-percent:200;mso-wrap-distance-left:9pt;mso-wrap-distance-top:3.6pt;mso-wrap-distance-right:9pt;mso-wrap-distance-bottom:3.6pt;mso-position-horizontal:absolute;mso-position-horizontal-relative:text;mso-position-vertical:absolute;mso-position-vertical-relative:text;mso-width-percent:0;mso-height-percent:200;mso-width-relative:margin;mso-height-relative:margin;v-text-anchor:top" o:gfxdata="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" filled="f" stroked="f">
+              <v:shapetype w14:anchorId="4026081D" id="_x0000_t202" coordsize="21600,21600" o:spt="202" path="m,l,21600r21600,l21600,xe">
+                <v:stroke joinstyle="miter"/>
+                <v:path gradientshapeok="t" o:connecttype="rect"/>
+              </v:shapetype>
+              <v:shape id="_x0000_s1038" type="#_x0000_t202" style="position:absolute;margin-left:227.6pt;margin-top:-37.3pt;width:209.1pt;height:110.6pt;z-index:251664384;visibility:visible;mso-wrap-style:square;mso-width-percent:0;mso-height-percent:200;mso-wrap-distance-left:9pt;mso-wrap-distance-top:3.6pt;mso-wrap-distance-right:9pt;mso-wrap-distance-bottom:3.6pt;mso-position-horizontal:absolute;mso-position-horizontal-relative:text;mso-position-vertical:absolute;mso-position-vertical-relative:text;mso-width-percent:0;mso-height-percent:200;mso-width-relative:margin;mso-height-relative:margin;v-text-anchor:top" o:gfxdata="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" filled="f" stroked="f">
                 <v:textbox style="mso-fit-shape-to-text:t">
                   <w:txbxContent>
                     <w:p>
@@ -2095,6 +2075,7 @@
                           <w:rFonts w:ascii="Montserrat" w:hAnsi="Montserrat"/>
                           <w:color w:val="FFFFFF" w:themeColor="background1"/>
                           <w:sz w:val="40"/>
+                          <w:lang w:val="es-ES"/>
                         </w:rPr>
                       </w:pPr>
                       <w:r>
@@ -2102,26 +2083,9 @@
                           <w:rFonts w:ascii="Montserrat" w:hAnsi="Montserrat"/>
                           <w:color w:val="FFFFFF" w:themeColor="background1"/>
                           <w:sz w:val="40"/>
-                        </w:rPr>
-                        <w:t>Agustín Santiago</w:t>
-                      </w:r>
-                    </w:p>
-                    <w:p>
-                      <w:pPr>
-                        <w:jc w:val="center"/>
-                        <w:rPr>
-                          <w:rFonts w:ascii="Montserrat" w:hAnsi="Montserrat"/>
-                          <w:color w:val="FFFFFF" w:themeColor="background1"/>
-                          <w:sz w:val="40"/>
-                        </w:rPr>
-                      </w:pPr>
-                      <w:r>
-                        <w:rPr>
-                          <w:rFonts w:ascii="Montserrat" w:hAnsi="Montserrat"/>
-                          <w:color w:val="FFFFFF" w:themeColor="background1"/>
-                          <w:sz w:val="40"/>
-                        </w:rPr>
-                        <w:t>Bazzano</w:t>
+                          <w:lang w:val="es-ES"/>
+                        </w:rPr>
+                        <w:t>Josemir Diaz Pucheta Ariel</w:t>
                       </w:r>
                     </w:p>
                   </w:txbxContent>
@@ -2204,7 +2168,7 @@
               </wp:anchor>
             </w:drawing>
           </mc:Choice>
-          <mc:Fallback xmlns:w16sdtfl="http://schemas.microsoft.com/office/word/2024/wordml/sdtformatlock" xmlns:w16sdtdh="http://schemas.microsoft.com/office/word/2020/wordml/sdtdatahash" xmlns:w16du="http://schemas.microsoft.com/office/word/2023/wordml/word16du" xmlns:w16="http://schemas.microsoft.com/office/word/2018/wordml" xmlns:w16cex="http://schemas.microsoft.com/office/word/2018/wordml/cex" xmlns:oel="http://schemas.microsoft.com/office/2019/extlst">
+          <mc:Fallback xmlns:oel="http://schemas.microsoft.com/office/2019/extlst" xmlns:w16cex="http://schemas.microsoft.com/office/word/2018/wordml/cex" xmlns:w16="http://schemas.microsoft.com/office/word/2018/wordml" xmlns:w16du="http://schemas.microsoft.com/office/word/2023/wordml/word16du" xmlns:w16sdtdh="http://schemas.microsoft.com/office/word/2020/wordml/sdtdatahash" xmlns:w16sdtfl="http://schemas.microsoft.com/office/word/2024/wordml/sdtformatlock">
             <w:pict>
               <v:rect w14:anchorId="5DAEECDE" id="Rectángulo 1" o:spid="_x0000_s1026" style="position:absolute;margin-left:233.05pt;margin-top:-70.85pt;width:388.4pt;height:141.5pt;z-index:251661312;visibility:visible;mso-wrap-style:square;mso-width-percent:0;mso-height-percent:0;mso-wrap-distance-left:9pt;mso-wrap-distance-top:0;mso-wrap-distance-right:9pt;mso-wrap-distance-bottom:0;mso-position-horizontal:absolute;mso-position-horizontal-relative:page;mso-position-vertical:absolute;mso-position-vertical-relative:text;mso-width-percent:0;mso-height-percent:0;mso-width-relative:margin;mso-height-relative:margin;v-text-anchor:middle" o:gfxdata="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" fillcolor="#19130f" stroked="f" strokeweight="1pt">
                 <w10:wrap anchorx="page"/>
@@ -2286,7 +2250,7 @@
               </wp:anchor>
             </w:drawing>
           </mc:Choice>
-          <mc:Fallback xmlns:w16sdtfl="http://schemas.microsoft.com/office/word/2024/wordml/sdtformatlock" xmlns:w16sdtdh="http://schemas.microsoft.com/office/word/2020/wordml/sdtdatahash" xmlns:w16du="http://schemas.microsoft.com/office/word/2023/wordml/word16du" xmlns:w16="http://schemas.microsoft.com/office/word/2018/wordml" xmlns:w16cex="http://schemas.microsoft.com/office/word/2018/wordml/cex" xmlns:oel="http://schemas.microsoft.com/office/2019/extlst">
+          <mc:Fallback xmlns:oel="http://schemas.microsoft.com/office/2019/extlst" xmlns:w16cex="http://schemas.microsoft.com/office/word/2018/wordml/cex" xmlns:w16="http://schemas.microsoft.com/office/word/2018/wordml" xmlns:w16du="http://schemas.microsoft.com/office/word/2023/wordml/word16du" xmlns:w16sdtdh="http://schemas.microsoft.com/office/word/2020/wordml/sdtdatahash" xmlns:w16sdtfl="http://schemas.microsoft.com/office/word/2024/wordml/sdtformatlock">
             <w:pict>
               <v:rect w14:anchorId="03E443B8" id="Rectángulo 2" o:spid="_x0000_s1026" style="position:absolute;margin-left:0;margin-top:-70.85pt;width:242.55pt;height:838.65pt;z-index:251662336;visibility:visible;mso-wrap-style:square;mso-width-percent:0;mso-height-percent:0;mso-wrap-distance-left:9pt;mso-wrap-distance-top:0;mso-wrap-distance-right:9pt;mso-wrap-distance-bottom:0;mso-position-horizontal:left;mso-position-horizontal-relative:page;mso-position-vertical:absolute;mso-position-vertical-relative:text;mso-width-percent:0;mso-height-percent:0;mso-width-relative:margin;mso-height-relative:margin;v-text-anchor:middle" o:gfxdata="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" fillcolor="#c8dce6" stroked="f" strokeweight="1pt">
                 <w10:wrap anchorx="page"/>
@@ -2295,6 +2259,13 @@
           </mc:Fallback>
         </mc:AlternateContent>
       </w:r>
+    </w:p>
+    <w:p/>
+    <w:p/>
+    <w:p/>
+    <w:p>
+      <w:bookmarkStart w:id="0" w:name="_GoBack"/>
+      <w:bookmarkEnd w:id="0"/>
     </w:p>
     <w:sectPr>
       <w:pgSz w:w="11906" w:h="16838"/>
@@ -2708,13 +2679,13 @@
       <w:lang w:val="es-AR"/>
     </w:rPr>
   </w:style>
-  <w:style w:type="character" w:default="1" w:styleId="Fuentedeprrafopredeter">
+  <w:style w:type="character" w:default="1" w:styleId="DefaultParagraphFont">
     <w:name w:val="Default Paragraph Font"/>
     <w:uiPriority w:val="1"/>
     <w:semiHidden/>
     <w:unhideWhenUsed/>
   </w:style>
-  <w:style w:type="table" w:default="1" w:styleId="Tablanormal">
+  <w:style w:type="table" w:default="1" w:styleId="TableNormal">
     <w:name w:val="Normal Table"/>
     <w:uiPriority w:val="99"/>
     <w:semiHidden/>
@@ -2729,7 +2700,7 @@
       </w:tblCellMar>
     </w:tblPr>
   </w:style>
-  <w:style w:type="numbering" w:default="1" w:styleId="Sinlista">
+  <w:style w:type="numbering" w:default="1" w:styleId="NoList">
     <w:name w:val="No List"/>
     <w:uiPriority w:val="99"/>
     <w:semiHidden/>

</xml_diff>